<commit_message>
Dodan docker file, kreirene image
</commit_message>
<xml_diff>
--- a/zivotinja-service/Dokumentacija servisa.docx
+++ b/zivotinja-service/Dokumentacija servisa.docx
@@ -435,8 +435,10 @@
                 <w:vertAlign w:val="baseline"/>
                 <w:lang w:val="bs-Latn-BA"/>
               </w:rPr>
-              <w:t>Nisu potrebni parametri</w:t>
-            </w:r>
+              <w:t>Nisu potrebni parametr</w:t>
+            </w:r>
+            <w:bookmarkStart w:id="0" w:name="_GoBack"/>
+            <w:bookmarkEnd w:id="0"/>
           </w:p>
         </w:tc>
       </w:tr>
@@ -7671,12 +7673,6 @@
             <w:insideH w:val="single" w:color="auto" w:sz="4" w:space="0"/>
             <w:insideV w:val="single" w:color="auto" w:sz="4" w:space="0"/>
           </w:tblBorders>
-          <w:tblCellMar>
-            <w:top w:w="0" w:type="dxa"/>
-            <w:left w:w="108" w:type="dxa"/>
-            <w:bottom w:w="0" w:type="dxa"/>
-            <w:right w:w="108" w:type="dxa"/>
-          </w:tblCellMar>
         </w:tblPrEx>
         <w:tc>
           <w:tcPr>
@@ -8627,12 +8623,6 @@
             <w:insideH w:val="single" w:color="auto" w:sz="4" w:space="0"/>
             <w:insideV w:val="single" w:color="auto" w:sz="4" w:space="0"/>
           </w:tblBorders>
-          <w:tblCellMar>
-            <w:top w:w="0" w:type="dxa"/>
-            <w:left w:w="108" w:type="dxa"/>
-            <w:bottom w:w="0" w:type="dxa"/>
-            <w:right w:w="108" w:type="dxa"/>
-          </w:tblCellMar>
         </w:tblPrEx>
         <w:tc>
           <w:tcPr>
@@ -40272,12 +40262,6 @@
             <w:insideH w:val="single" w:color="auto" w:sz="4" w:space="0"/>
             <w:insideV w:val="single" w:color="auto" w:sz="4" w:space="0"/>
           </w:tblBorders>
-          <w:tblCellMar>
-            <w:top w:w="0" w:type="dxa"/>
-            <w:left w:w="108" w:type="dxa"/>
-            <w:bottom w:w="0" w:type="dxa"/>
-            <w:right w:w="108" w:type="dxa"/>
-          </w:tblCellMar>
         </w:tblPrEx>
         <w:tc>
           <w:tcPr>
@@ -47943,12 +47927,6 @@
             <w:insideH w:val="single" w:color="auto" w:sz="4" w:space="0"/>
             <w:insideV w:val="single" w:color="auto" w:sz="4" w:space="0"/>
           </w:tblBorders>
-          <w:tblCellMar>
-            <w:top w:w="0" w:type="dxa"/>
-            <w:left w:w="108" w:type="dxa"/>
-            <w:bottom w:w="0" w:type="dxa"/>
-            <w:right w:w="108" w:type="dxa"/>
-          </w:tblCellMar>
         </w:tblPrEx>
         <w:tc>
           <w:tcPr>
@@ -48541,7 +48519,6 @@
           <w:lang w:val="bs-Latn-BA"/>
         </w:rPr>
       </w:pPr>
-      <w:bookmarkStart w:id="0" w:name="_GoBack"/>
       <w:r>
         <w:rPr>
           <w:rFonts w:hint="default"/>
@@ -48552,7 +48529,6 @@
         <w:t>Slika 63: Neuspješni zahtjev i odgovor</w:t>
       </w:r>
     </w:p>
-    <w:bookmarkEnd w:id="0"/>
     <w:sectPr>
       <w:pgSz w:w="11906" w:h="16838"/>
       <w:pgMar w:top="1440" w:right="1800" w:bottom="1440" w:left="1800" w:header="720" w:footer="720" w:gutter="0"/>
@@ -48658,7 +48634,7 @@
     <w:lsdException w:unhideWhenUsed="0" w:uiPriority="0" w:semiHidden="0" w:name="Body Text Indent 2"/>
     <w:lsdException w:unhideWhenUsed="0" w:uiPriority="0" w:semiHidden="0" w:name="Body Text Indent 3"/>
     <w:lsdException w:unhideWhenUsed="0" w:uiPriority="0" w:semiHidden="0" w:name="Block Text"/>
-    <w:lsdException w:unhideWhenUsed="0" w:uiPriority="0" w:semiHidden="0" w:name="Hyperlink"/>
+    <w:lsdException w:qFormat="1" w:unhideWhenUsed="0" w:uiPriority="0" w:semiHidden="0" w:name="Hyperlink"/>
     <w:lsdException w:unhideWhenUsed="0" w:uiPriority="0" w:semiHidden="0" w:name="FollowedHyperlink"/>
     <w:lsdException w:qFormat="1" w:unhideWhenUsed="0" w:uiPriority="0" w:semiHidden="0" w:name="Strong"/>
     <w:lsdException w:qFormat="1" w:unhideWhenUsed="0" w:uiPriority="0" w:semiHidden="0" w:name="Emphasis"/>
@@ -48886,6 +48862,7 @@
   <w:style w:type="character" w:styleId="5">
     <w:name w:val="Hyperlink"/>
     <w:basedOn w:val="4"/>
+    <w:qFormat/>
     <w:uiPriority w:val="0"/>
     <w:rPr>
       <w:color w:val="0000FF"/>

</xml_diff>